<commit_message>
rendering the error page correctly + update the articles
</commit_message>
<xml_diff>
--- a/design/article_v2.docx
+++ b/design/article_v2.docx
@@ -100,25 +100,7 @@
             <w:sz w:val="27"/>
             <w:szCs w:val="27"/>
           </w:rPr>
-          <w:t xml:space="preserve">The </w:t>
-        </w:r>
-        <w:proofErr w:type="spellStart"/>
-        <w:r>
-          <w:rPr>
-            <w:color w:val="000000"/>
-            <w:sz w:val="27"/>
-            <w:szCs w:val="27"/>
-          </w:rPr>
-          <w:t>Shmunis</w:t>
-        </w:r>
-        <w:proofErr w:type="spellEnd"/>
-        <w:r>
-          <w:rPr>
-            <w:color w:val="000000"/>
-            <w:sz w:val="27"/>
-            <w:szCs w:val="27"/>
-          </w:rPr>
-          <w:t xml:space="preserve"> School of Biomedicine and Cancer Research</w:t>
+          <w:t>The Shmunis School of Biomedicine and Cancer Research</w:t>
         </w:r>
       </w:hyperlink>
       <w:r>
@@ -165,25 +147,7 @@
           <w:sz w:val="27"/>
           <w:szCs w:val="27"/>
         </w:rPr>
-        <w:t xml:space="preserve">Tal </w:t>
-      </w:r>
-      <w:proofErr w:type="spellStart"/>
-      <w:r>
-        <w:rPr>
-          <w:color w:val="000000"/>
-          <w:sz w:val="27"/>
-          <w:szCs w:val="27"/>
-        </w:rPr>
-        <w:t>Pupko</w:t>
-      </w:r>
-      <w:proofErr w:type="spellEnd"/>
-      <w:r>
-        <w:rPr>
-          <w:color w:val="000000"/>
-          <w:sz w:val="27"/>
-          <w:szCs w:val="27"/>
-        </w:rPr>
-        <w:t>, Tel: +972 3 640 7693; Fax: +972 3 642 2046; E-mail: talp@tauex.tau.ac.il</w:t>
+        <w:t>Tal Pupko, Tel: +972 3 640 7693; Fax: +972 3 642 2046; E-mail: talp@tauex.tau.ac.il</w:t>
       </w:r>
     </w:p>
     <w:p>
@@ -699,43 +663,7 @@
           <w:sz w:val="24"/>
           <w:szCs w:val="24"/>
         </w:rPr>
-        <w:t xml:space="preserve"> web server requires a “</w:t>
-      </w:r>
-      <w:proofErr w:type="spellStart"/>
-      <w:r>
-        <w:rPr>
-          <w:rFonts w:ascii="Times New Roman" w:eastAsia="Times New Roman" w:hAnsi="Times New Roman" w:cs="Times New Roman"/>
-          <w:sz w:val="24"/>
-          <w:szCs w:val="24"/>
-        </w:rPr>
-        <w:t>fasta</w:t>
-      </w:r>
-      <w:proofErr w:type="spellEnd"/>
-      <w:r>
-        <w:rPr>
-          <w:rFonts w:ascii="Times New Roman" w:eastAsia="Times New Roman" w:hAnsi="Times New Roman" w:cs="Times New Roman"/>
-          <w:sz w:val="24"/>
-          <w:szCs w:val="24"/>
-        </w:rPr>
-        <w:t>” or “</w:t>
-      </w:r>
-      <w:proofErr w:type="spellStart"/>
-      <w:r>
-        <w:rPr>
-          <w:rFonts w:ascii="Times New Roman" w:eastAsia="Times New Roman" w:hAnsi="Times New Roman" w:cs="Times New Roman"/>
-          <w:sz w:val="24"/>
-          <w:szCs w:val="24"/>
-        </w:rPr>
-        <w:t>fastqc</w:t>
-      </w:r>
-      <w:proofErr w:type="spellEnd"/>
-      <w:r>
-        <w:rPr>
-          <w:rFonts w:ascii="Times New Roman" w:eastAsia="Times New Roman" w:hAnsi="Times New Roman" w:cs="Times New Roman"/>
-          <w:sz w:val="24"/>
-          <w:szCs w:val="24"/>
-        </w:rPr>
-        <w:t>” file containing the reads to be filtered. Future versions will include different databases so, the user may specify which database to search for contaminations against.</w:t>
+        <w:t xml:space="preserve"> web server requires a “fasta” or “fastqc” file containing the reads to be filtered. Future versions will include different databases so, the user may specify which database to search for contaminations against.</w:t>
       </w:r>
     </w:p>
     <w:p>
@@ -839,61 +767,7 @@
           <w:sz w:val="24"/>
           <w:szCs w:val="24"/>
         </w:rPr>
-        <w:t>. With a given read file, each read is split into k-</w:t>
-      </w:r>
-      <w:proofErr w:type="spellStart"/>
-      <w:r>
-        <w:rPr>
-          <w:rFonts w:ascii="Times New Roman" w:eastAsia="Times New Roman" w:hAnsi="Times New Roman" w:cs="Times New Roman"/>
-          <w:sz w:val="24"/>
-          <w:szCs w:val="24"/>
-        </w:rPr>
-        <w:t>mers</w:t>
-      </w:r>
-      <w:proofErr w:type="spellEnd"/>
-      <w:r>
-        <w:rPr>
-          <w:rFonts w:ascii="Times New Roman" w:eastAsia="Times New Roman" w:hAnsi="Times New Roman" w:cs="Times New Roman"/>
-          <w:sz w:val="24"/>
-          <w:szCs w:val="24"/>
-        </w:rPr>
-        <w:t xml:space="preserve"> and then searched in the relevant database. K-</w:t>
-      </w:r>
-      <w:proofErr w:type="spellStart"/>
-      <w:r>
-        <w:rPr>
-          <w:rFonts w:ascii="Times New Roman" w:eastAsia="Times New Roman" w:hAnsi="Times New Roman" w:cs="Times New Roman"/>
-          <w:sz w:val="24"/>
-          <w:szCs w:val="24"/>
-        </w:rPr>
-        <w:t>mers</w:t>
-      </w:r>
-      <w:proofErr w:type="spellEnd"/>
-      <w:r>
-        <w:rPr>
-          <w:rFonts w:ascii="Times New Roman" w:eastAsia="Times New Roman" w:hAnsi="Times New Roman" w:cs="Times New Roman"/>
-          <w:sz w:val="24"/>
-          <w:szCs w:val="24"/>
-        </w:rPr>
-        <w:t xml:space="preserve"> are substring of the reads with a k const length. For example, 3-mer for the read: “ATGG” will be: “ATG” and “TGG”. The output of the Kraken 2 search engine is a csv file containing all the reads with a list of species with the number and identity of k-</w:t>
-      </w:r>
-      <w:proofErr w:type="spellStart"/>
-      <w:r>
-        <w:rPr>
-          <w:rFonts w:ascii="Times New Roman" w:eastAsia="Times New Roman" w:hAnsi="Times New Roman" w:cs="Times New Roman"/>
-          <w:sz w:val="24"/>
-          <w:szCs w:val="24"/>
-        </w:rPr>
-        <w:t>mers</w:t>
-      </w:r>
-      <w:proofErr w:type="spellEnd"/>
-      <w:r>
-        <w:rPr>
-          <w:rFonts w:ascii="Times New Roman" w:eastAsia="Times New Roman" w:hAnsi="Times New Roman" w:cs="Times New Roman"/>
-          <w:sz w:val="24"/>
-          <w:szCs w:val="24"/>
-        </w:rPr>
-        <w:t xml:space="preserve"> found in this read. </w:t>
+        <w:t xml:space="preserve">. With a given read file, each read is split into k-mers and then searched in the relevant database. K-mers are substring of the reads with a k const length. For example, 3-mer for the read: “ATGG” will be: “ATG” and “TGG”. The output of the Kraken 2 search engine is a csv file containing all the reads with a list of species with the number and identity of k-mers found in this read. </w:t>
       </w:r>
     </w:p>
     <w:p>
@@ -920,167 +794,23 @@
           <w:sz w:val="24"/>
           <w:szCs w:val="24"/>
         </w:rPr>
-        <w:t>The Kraken algorithm matches k-</w:t>
-      </w:r>
-      <w:proofErr w:type="spellStart"/>
-      <w:r>
-        <w:rPr>
-          <w:rFonts w:ascii="Times New Roman" w:eastAsia="Times New Roman" w:hAnsi="Times New Roman" w:cs="Times New Roman"/>
-          <w:sz w:val="24"/>
-          <w:szCs w:val="24"/>
-        </w:rPr>
-        <w:t>mers</w:t>
-      </w:r>
-      <w:proofErr w:type="spellEnd"/>
-      <w:r>
-        <w:rPr>
-          <w:rFonts w:ascii="Times New Roman" w:eastAsia="Times New Roman" w:hAnsi="Times New Roman" w:cs="Times New Roman"/>
-          <w:sz w:val="24"/>
-          <w:szCs w:val="24"/>
-        </w:rPr>
-        <w:t xml:space="preserve"> in each read to its database, and classifies the read based on the lowest node in the database's taxonomic tree with matched k-</w:t>
-      </w:r>
-      <w:proofErr w:type="spellStart"/>
-      <w:r>
-        <w:rPr>
-          <w:rFonts w:ascii="Times New Roman" w:eastAsia="Times New Roman" w:hAnsi="Times New Roman" w:cs="Times New Roman"/>
-          <w:sz w:val="24"/>
-          <w:szCs w:val="24"/>
-        </w:rPr>
-        <w:t>mers</w:t>
-      </w:r>
-      <w:proofErr w:type="spellEnd"/>
-      <w:r>
-        <w:rPr>
-          <w:rFonts w:ascii="Times New Roman" w:eastAsia="Times New Roman" w:hAnsi="Times New Roman" w:cs="Times New Roman"/>
-          <w:sz w:val="24"/>
-          <w:szCs w:val="24"/>
-        </w:rPr>
-        <w:t xml:space="preserve">. As the Kraken does not provide a confidence score for this classification, two problems arise. The first is that there is no matric for similarity between the read and the databased searched against.  In addition, there may be many subspecies in the results, making it difficult to interpret. </w:t>
-      </w:r>
-      <w:proofErr w:type="gramStart"/>
-      <w:r>
-        <w:rPr>
-          <w:rFonts w:ascii="Times New Roman" w:eastAsia="Times New Roman" w:hAnsi="Times New Roman" w:cs="Times New Roman"/>
-          <w:sz w:val="24"/>
-          <w:szCs w:val="24"/>
-        </w:rPr>
-        <w:t>In order to</w:t>
-      </w:r>
-      <w:proofErr w:type="gramEnd"/>
-      <w:r>
-        <w:rPr>
-          <w:rFonts w:ascii="Times New Roman" w:eastAsia="Times New Roman" w:hAnsi="Times New Roman" w:cs="Times New Roman"/>
-          <w:sz w:val="24"/>
-          <w:szCs w:val="24"/>
-        </w:rPr>
-        <w:t xml:space="preserve"> mitigate these issues, we count matched k-</w:t>
-      </w:r>
-      <w:proofErr w:type="spellStart"/>
-      <w:r>
-        <w:rPr>
-          <w:rFonts w:ascii="Times New Roman" w:eastAsia="Times New Roman" w:hAnsi="Times New Roman" w:cs="Times New Roman"/>
-          <w:sz w:val="24"/>
-          <w:szCs w:val="24"/>
-        </w:rPr>
-        <w:t>mers</w:t>
-      </w:r>
-      <w:proofErr w:type="spellEnd"/>
-      <w:r>
-        <w:rPr>
-          <w:rFonts w:ascii="Times New Roman" w:eastAsia="Times New Roman" w:hAnsi="Times New Roman" w:cs="Times New Roman"/>
-          <w:sz w:val="24"/>
-          <w:szCs w:val="24"/>
-        </w:rPr>
-        <w:t xml:space="preserve"> by the Kraken and classify the organism based on the most common k-</w:t>
-      </w:r>
-      <w:proofErr w:type="spellStart"/>
-      <w:r>
-        <w:rPr>
-          <w:rFonts w:ascii="Times New Roman" w:eastAsia="Times New Roman" w:hAnsi="Times New Roman" w:cs="Times New Roman"/>
-          <w:sz w:val="24"/>
-          <w:szCs w:val="24"/>
-        </w:rPr>
-        <w:t>mer</w:t>
-      </w:r>
-      <w:r>
-        <w:rPr>
-          <w:rFonts w:ascii="Times New Roman" w:eastAsia="Times New Roman" w:hAnsi="Times New Roman" w:cs="Times New Roman"/>
-          <w:sz w:val="24"/>
-          <w:szCs w:val="24"/>
-        </w:rPr>
-        <w:t>'s</w:t>
-      </w:r>
-      <w:proofErr w:type="spellEnd"/>
-      <w:r>
-        <w:rPr>
-          <w:rFonts w:ascii="Times New Roman" w:eastAsia="Times New Roman" w:hAnsi="Times New Roman" w:cs="Times New Roman"/>
-          <w:sz w:val="24"/>
-          <w:szCs w:val="24"/>
-        </w:rPr>
-        <w:t xml:space="preserve"> association.</w:t>
-      </w:r>
-      <w:r>
-        <w:rPr>
-          <w:rFonts w:ascii="Times New Roman" w:eastAsia="Times New Roman" w:hAnsi="Times New Roman" w:cs="Times New Roman"/>
-          <w:sz w:val="24"/>
-          <w:szCs w:val="24"/>
-        </w:rPr>
-        <w:t xml:space="preserve"> We provide a score, based on the precent of the most common k-</w:t>
-      </w:r>
-      <w:proofErr w:type="spellStart"/>
-      <w:r>
-        <w:rPr>
-          <w:rFonts w:ascii="Times New Roman" w:eastAsia="Times New Roman" w:hAnsi="Times New Roman" w:cs="Times New Roman"/>
-          <w:sz w:val="24"/>
-          <w:szCs w:val="24"/>
-        </w:rPr>
-        <w:t>mer</w:t>
-      </w:r>
-      <w:proofErr w:type="spellEnd"/>
-      <w:r>
-        <w:rPr>
-          <w:rFonts w:ascii="Times New Roman" w:eastAsia="Times New Roman" w:hAnsi="Times New Roman" w:cs="Times New Roman"/>
-          <w:sz w:val="24"/>
-          <w:szCs w:val="24"/>
-        </w:rPr>
-        <w:t xml:space="preserve"> out of all classified k-</w:t>
-      </w:r>
-      <w:proofErr w:type="spellStart"/>
-      <w:r>
-        <w:rPr>
-          <w:rFonts w:ascii="Times New Roman" w:eastAsia="Times New Roman" w:hAnsi="Times New Roman" w:cs="Times New Roman"/>
-          <w:sz w:val="24"/>
-          <w:szCs w:val="24"/>
-        </w:rPr>
-        <w:t>mers</w:t>
-      </w:r>
-      <w:proofErr w:type="spellEnd"/>
-      <w:r>
-        <w:rPr>
-          <w:rFonts w:ascii="Times New Roman" w:eastAsia="Times New Roman" w:hAnsi="Times New Roman" w:cs="Times New Roman"/>
-          <w:sz w:val="24"/>
-          <w:szCs w:val="24"/>
-        </w:rPr>
-        <w:t xml:space="preserve"> for that organism. This re-classification causes many classifications to be of high taxonomic order such as: kingdom or domain mitigating the second issue. To find a middle ground, we cut the found k-</w:t>
-      </w:r>
-      <w:proofErr w:type="spellStart"/>
-      <w:r>
-        <w:rPr>
-          <w:rFonts w:ascii="Times New Roman" w:eastAsia="Times New Roman" w:hAnsi="Times New Roman" w:cs="Times New Roman"/>
-          <w:sz w:val="24"/>
-          <w:szCs w:val="24"/>
-        </w:rPr>
-        <w:t>mers</w:t>
-      </w:r>
-      <w:proofErr w:type="spellEnd"/>
-      <w:r>
-        <w:rPr>
-          <w:rFonts w:ascii="Times New Roman" w:eastAsia="Times New Roman" w:hAnsi="Times New Roman" w:cs="Times New Roman"/>
-          <w:sz w:val="24"/>
-          <w:szCs w:val="24"/>
-        </w:rPr>
-        <w:t xml:space="preserve"> at chosen taxonomic order. These results, can be tweaked by the user in order to get custom made output, deciding what should be considered contamination.</w:t>
+        <w:t>The Kraken algorithm matches k-mers in each read to its database, and classifies the read based on the lowest node in the database's taxonomic tree with matched k-mers. As the Kraken does not provide a confidence score for this classification, two problems arise. The first is that there is no matric for similarity between the read and the databased searched against.  In addition, there may be many subspecies in the results, making it difficult to interpret. In order to mitigate these issues, we count matched k-mers by the Kraken and classify the organism based on the most common k-mer</w:t>
+      </w:r>
+      <w:r>
+        <w:rPr>
+          <w:rFonts w:ascii="Times New Roman" w:eastAsia="Times New Roman" w:hAnsi="Times New Roman" w:cs="Times New Roman"/>
+          <w:sz w:val="24"/>
+          <w:szCs w:val="24"/>
+        </w:rPr>
+        <w:t>'s association.</w:t>
+      </w:r>
+      <w:r>
+        <w:rPr>
+          <w:rFonts w:ascii="Times New Roman" w:eastAsia="Times New Roman" w:hAnsi="Times New Roman" w:cs="Times New Roman"/>
+          <w:sz w:val="24"/>
+          <w:szCs w:val="24"/>
+        </w:rPr>
+        <w:t xml:space="preserve"> We provide a score, based on the precent of the most common k-mer out of all classified k-mers for that organism. This re-classification causes many classifications to be of high taxonomic order such as: kingdom or domain mitigating the second issue. To find a middle ground, we cut the found k-mers at chosen taxonomic order. These results, can be tweaked by the user in order to get custom made output, deciding what should be considered contamination.</w:t>
       </w:r>
     </w:p>
     <w:p>
@@ -1100,69 +830,15 @@
           <w:szCs w:val="24"/>
         </w:rPr>
         <w:lastRenderedPageBreak/>
-        <w:t xml:space="preserve">Due to the fact that we display specific classification groups, in large datasets there was an issue with the webpage runtime. </w:t>
-      </w:r>
-      <w:proofErr w:type="gramStart"/>
-      <w:r>
-        <w:rPr>
-          <w:rFonts w:ascii="Times New Roman" w:eastAsia="Times New Roman" w:hAnsi="Times New Roman" w:cs="Times New Roman"/>
-          <w:sz w:val="24"/>
-          <w:szCs w:val="24"/>
-        </w:rPr>
-        <w:t>In order to</w:t>
-      </w:r>
-      <w:proofErr w:type="gramEnd"/>
-      <w:r>
-        <w:rPr>
-          <w:rFonts w:ascii="Times New Roman" w:eastAsia="Times New Roman" w:hAnsi="Times New Roman" w:cs="Times New Roman"/>
-          <w:sz w:val="24"/>
-          <w:szCs w:val="24"/>
-        </w:rPr>
-        <w:t xml:space="preserve"> </w:t>
-      </w:r>
-      <w:r>
-        <w:rPr>
-          <w:rFonts w:ascii="Times New Roman" w:eastAsia="Times New Roman" w:hAnsi="Times New Roman" w:cs="Times New Roman"/>
-          <w:sz w:val="24"/>
-          <w:szCs w:val="24"/>
-        </w:rPr>
-        <w:t>display the data in graphs fast, we transform the list of the reads (this list may contain millions of reads) into a matrix. The rows of the matrix contain the k-</w:t>
-      </w:r>
-      <w:proofErr w:type="spellStart"/>
-      <w:r>
-        <w:rPr>
-          <w:rFonts w:ascii="Times New Roman" w:eastAsia="Times New Roman" w:hAnsi="Times New Roman" w:cs="Times New Roman"/>
-          <w:sz w:val="24"/>
-          <w:szCs w:val="24"/>
-        </w:rPr>
-        <w:t>mers</w:t>
-      </w:r>
-      <w:proofErr w:type="spellEnd"/>
-      <w:r>
-        <w:rPr>
-          <w:rFonts w:ascii="Times New Roman" w:eastAsia="Times New Roman" w:hAnsi="Times New Roman" w:cs="Times New Roman"/>
-          <w:sz w:val="24"/>
-          <w:szCs w:val="24"/>
-        </w:rPr>
-        <w:t xml:space="preserve"> percentage, the amount of k-</w:t>
-      </w:r>
-      <w:proofErr w:type="spellStart"/>
-      <w:r>
-        <w:rPr>
-          <w:rFonts w:ascii="Times New Roman" w:eastAsia="Times New Roman" w:hAnsi="Times New Roman" w:cs="Times New Roman"/>
-          <w:sz w:val="24"/>
-          <w:szCs w:val="24"/>
-        </w:rPr>
-        <w:t>mers</w:t>
-      </w:r>
-      <w:proofErr w:type="spellEnd"/>
-      <w:r>
-        <w:rPr>
-          <w:rFonts w:ascii="Times New Roman" w:eastAsia="Times New Roman" w:hAnsi="Times New Roman" w:cs="Times New Roman"/>
-          <w:sz w:val="24"/>
-          <w:szCs w:val="24"/>
-        </w:rPr>
-        <w:t xml:space="preserve"> of the max species divide by the length of the read. This value represents the similarity of read to the database searched against. The columns of the matrix are the top species names. The cells are the number of reads that fits the specific row and column.</w:t>
+        <w:t xml:space="preserve">Due to the fact that we display specific classification groups, in large datasets there was an issue with the webpage runtime. In order to </w:t>
+      </w:r>
+      <w:r>
+        <w:rPr>
+          <w:rFonts w:ascii="Times New Roman" w:eastAsia="Times New Roman" w:hAnsi="Times New Roman" w:cs="Times New Roman"/>
+          <w:sz w:val="24"/>
+          <w:szCs w:val="24"/>
+        </w:rPr>
+        <w:t>display the data in graphs fast, we transform the list of the reads (this list may contain millions of reads) into a matrix. The rows of the matrix contain the k-mers percentage, the amount of k-mers of the max species divide by the length of the read. This value represents the similarity of read to the database searched against. The columns of the matrix are the top species names. The cells are the number of reads that fits the specific row and column.</w:t>
       </w:r>
       <w:r>
         <w:rPr>
@@ -1197,43 +873,31 @@
           <w:sz w:val="24"/>
           <w:szCs w:val="24"/>
         </w:rPr>
-        <w:t>First, the matrix described above is loaded. The sum of each row represents the number of reads with this similarity (Figure 2). While the sum of each column represents the number of reads associated with this species (Figure 3). One could find its optimal threshold of k-</w:t>
-      </w:r>
-      <w:proofErr w:type="spellStart"/>
-      <w:r>
-        <w:rPr>
-          <w:rFonts w:ascii="Times New Roman" w:eastAsia="Times New Roman" w:hAnsi="Times New Roman" w:cs="Times New Roman"/>
-          <w:sz w:val="24"/>
-          <w:szCs w:val="24"/>
-        </w:rPr>
-        <w:t>mer</w:t>
-      </w:r>
-      <w:proofErr w:type="spellEnd"/>
-      <w:r>
-        <w:rPr>
-          <w:rFonts w:ascii="Times New Roman" w:eastAsia="Times New Roman" w:hAnsi="Times New Roman" w:cs="Times New Roman"/>
-          <w:sz w:val="24"/>
-          <w:szCs w:val="24"/>
-        </w:rPr>
-        <w:t xml:space="preserve"> percentage by controlling the slider. In addition, one could control the species list that will be classified as contamination. Those two parameters will immediately change the graphs so, one could see the effect of the contamination. When the user is ready to export the results, the threshold for the k-</w:t>
-      </w:r>
-      <w:proofErr w:type="spellStart"/>
-      <w:r>
-        <w:rPr>
-          <w:rFonts w:ascii="Times New Roman" w:eastAsia="Times New Roman" w:hAnsi="Times New Roman" w:cs="Times New Roman"/>
-          <w:sz w:val="24"/>
-          <w:szCs w:val="24"/>
-        </w:rPr>
-        <w:t>mer</w:t>
-      </w:r>
-      <w:proofErr w:type="spellEnd"/>
-      <w:r>
-        <w:rPr>
-          <w:rFonts w:ascii="Times New Roman" w:eastAsia="Times New Roman" w:hAnsi="Times New Roman" w:cs="Times New Roman"/>
-          <w:sz w:val="24"/>
-          <w:szCs w:val="24"/>
-        </w:rPr>
-        <w:t xml:space="preserve"> percentage and the species list will be delivered to classify each of the reads. </w:t>
+        <w:t xml:space="preserve">First, the matrix described above is loaded. Then, two graphs are created, one a histogram for the reads amount against the similarities to one of the databases genomes (Figure 2). And the other is a pie chart with all the reads classified by the top contamination genomes (Figure 3). The sum of each row represents the number of reads with this similarity. While the sum of each column represents the number of reads associated with this species. </w:t>
+      </w:r>
+      <w:r>
+        <w:rPr>
+          <w:rFonts w:ascii="Times New Roman" w:eastAsia="Times New Roman" w:hAnsi="Times New Roman" w:cs="Times New Roman"/>
+          <w:sz w:val="24"/>
+          <w:szCs w:val="24"/>
+        </w:rPr>
+        <w:t>One could find its optimal threshold of k-mer percentage by controlling the slider. In addition, one could control the species list that will be classified as contamination. Those two parameters will immediately change the graphs so, one could see the effect</w:t>
+      </w:r>
+      <w:r>
+        <w:rPr>
+          <w:rFonts w:ascii="Times New Roman" w:eastAsia="Times New Roman" w:hAnsi="Times New Roman" w:cs="Times New Roman"/>
+          <w:sz w:val="24"/>
+          <w:szCs w:val="24"/>
+        </w:rPr>
+        <w:t xml:space="preserve"> in real time</w:t>
+      </w:r>
+      <w:r>
+        <w:rPr>
+          <w:rFonts w:ascii="Times New Roman" w:eastAsia="Times New Roman" w:hAnsi="Times New Roman" w:cs="Times New Roman"/>
+          <w:sz w:val="24"/>
+          <w:szCs w:val="24"/>
+        </w:rPr>
+        <w:t xml:space="preserve">. When the user is ready to export the results, the threshold for the k-mer percentage and the species list will be delivered to classify each of the reads. </w:t>
       </w:r>
     </w:p>
     <w:p>
@@ -1266,61 +930,7 @@
           <w:sz w:val="24"/>
           <w:szCs w:val="24"/>
         </w:rPr>
-        <w:t>The GUI represents only summarized results so filtering the reads by the user choice needs another process. To consider a read contaminant we verify the k-</w:t>
-      </w:r>
-      <w:proofErr w:type="spellStart"/>
-      <w:r>
-        <w:rPr>
-          <w:rFonts w:ascii="Times New Roman" w:eastAsia="Times New Roman" w:hAnsi="Times New Roman" w:cs="Times New Roman"/>
-          <w:sz w:val="24"/>
-          <w:szCs w:val="24"/>
-        </w:rPr>
-        <w:t>mer</w:t>
-      </w:r>
-      <w:proofErr w:type="spellEnd"/>
-      <w:r>
-        <w:rPr>
-          <w:rFonts w:ascii="Times New Roman" w:eastAsia="Times New Roman" w:hAnsi="Times New Roman" w:cs="Times New Roman"/>
-          <w:sz w:val="24"/>
-          <w:szCs w:val="24"/>
-        </w:rPr>
-        <w:t xml:space="preserve"> percentage is above the k-</w:t>
-      </w:r>
-      <w:proofErr w:type="spellStart"/>
-      <w:r>
-        <w:rPr>
-          <w:rFonts w:ascii="Times New Roman" w:eastAsia="Times New Roman" w:hAnsi="Times New Roman" w:cs="Times New Roman"/>
-          <w:sz w:val="24"/>
-          <w:szCs w:val="24"/>
-        </w:rPr>
-        <w:t>mer</w:t>
-      </w:r>
-      <w:proofErr w:type="spellEnd"/>
-      <w:r>
-        <w:rPr>
-          <w:rFonts w:ascii="Times New Roman" w:eastAsia="Times New Roman" w:hAnsi="Times New Roman" w:cs="Times New Roman"/>
-          <w:sz w:val="24"/>
-          <w:szCs w:val="24"/>
-        </w:rPr>
-        <w:t xml:space="preserve"> threshold (chosen by the user) and the read is inside the species to contaminate. When the post process is finished, the user will get a “.</w:t>
-      </w:r>
-      <w:proofErr w:type="spellStart"/>
-      <w:r>
-        <w:rPr>
-          <w:rFonts w:ascii="Times New Roman" w:eastAsia="Times New Roman" w:hAnsi="Times New Roman" w:cs="Times New Roman"/>
-          <w:sz w:val="24"/>
-          <w:szCs w:val="24"/>
-        </w:rPr>
-        <w:t>gz</w:t>
-      </w:r>
-      <w:proofErr w:type="spellEnd"/>
-      <w:r>
-        <w:rPr>
-          <w:rFonts w:ascii="Times New Roman" w:eastAsia="Times New Roman" w:hAnsi="Times New Roman" w:cs="Times New Roman"/>
-          <w:sz w:val="24"/>
-          <w:szCs w:val="24"/>
-        </w:rPr>
-        <w:t>” file containing all the noncontaminated reads.</w:t>
+        <w:t>The GUI represents only summarized results so filtering the reads by the user choice needs another process. To consider a read contaminant we verify the k-mer percentage is above the k-mer threshold (chosen by the user) and the read is inside the species to contaminate. When the post process is finished, the user will get a “.gz” file containing all the noncontaminated reads.</w:t>
       </w:r>
     </w:p>
     <w:p>
@@ -1398,7 +1008,16 @@
           <w:sz w:val="24"/>
           <w:szCs w:val="24"/>
         </w:rPr>
-        <w:t>. The web server jobs are processed on ProLiant XL170r Gen9 servers, equipped with 128 GB RAM and 28 CPU cores per node. The Gallery, Overview, and Frequently Asked Questions (FAQ) sections of the web server should help users get the most out of the web server. A running example (different from the case studies analyzed in the Gallery) is also provided.</w:t>
+        <w:t xml:space="preserve">. The web server jobs are processed on ProLiant XL170r Gen9 servers, equipped with 128 GB RAM and 28 CPU cores per node. The Gallery, Overview, and Frequently Asked Questions (FAQ) sections of the web server should help users get </w:t>
+      </w:r>
+      <w:r>
+        <w:rPr>
+          <w:rFonts w:ascii="Times New Roman" w:eastAsia="Times New Roman" w:hAnsi="Times New Roman" w:cs="Times New Roman"/>
+          <w:sz w:val="24"/>
+          <w:szCs w:val="24"/>
+        </w:rPr>
+        <w:lastRenderedPageBreak/>
+        <w:t>the most out of the web server. A running example (different from the case studies analyzed in the Gallery) is also provided.</w:t>
       </w:r>
     </w:p>
     <w:p>
@@ -1406,7 +1025,6 @@
         <w:pStyle w:val="Heading1"/>
       </w:pPr>
       <w:r>
-        <w:lastRenderedPageBreak/>
         <w:t>Test Case</w:t>
       </w:r>
     </w:p>
@@ -1458,18 +1076,65 @@
           <w:sz w:val="24"/>
           <w:szCs w:val="24"/>
         </w:rPr>
-        <w:t xml:space="preserve">RNA-seq of </w:t>
-      </w:r>
-      <w:proofErr w:type="spellStart"/>
-      <w:r>
-        <w:rPr>
-          <w:rFonts w:ascii="Times New Roman" w:eastAsia="Times New Roman" w:hAnsi="Times New Roman" w:cs="Times New Roman"/>
-          <w:sz w:val="24"/>
-          <w:szCs w:val="24"/>
-        </w:rPr>
-        <w:t>Henneguya</w:t>
-      </w:r>
-      <w:proofErr w:type="spellEnd"/>
+        <w:t>RNA-seq of Henneguya Salminicola</w:t>
+      </w:r>
+      <w:r>
+        <w:rPr>
+          <w:rFonts w:ascii="Times New Roman" w:eastAsia="Times New Roman" w:hAnsi="Times New Roman" w:cs="Times New Roman"/>
+          <w:sz w:val="24"/>
+          <w:szCs w:val="24"/>
+        </w:rPr>
+        <w:t xml:space="preserve"> from NCBI</w:t>
+      </w:r>
+      <w:r>
+        <w:rPr>
+          <w:rFonts w:ascii="Times New Roman" w:eastAsia="Times New Roman" w:hAnsi="Times New Roman" w:cs="Times New Roman"/>
+          <w:sz w:val="24"/>
+          <w:szCs w:val="24"/>
+        </w:rPr>
+        <w:t xml:space="preserve"> (i.e., </w:t>
+      </w:r>
+      <w:r>
+        <w:rPr>
+          <w:rFonts w:ascii="Times New Roman" w:eastAsia="Times New Roman" w:hAnsi="Times New Roman" w:cs="Times New Roman"/>
+          <w:sz w:val="24"/>
+          <w:szCs w:val="24"/>
+        </w:rPr>
+        <w:t>SRR7754566</w:t>
+      </w:r>
+      <w:r>
+        <w:rPr>
+          <w:rFonts w:ascii="Times New Roman" w:eastAsia="Times New Roman" w:hAnsi="Times New Roman" w:cs="Times New Roman"/>
+          <w:sz w:val="24"/>
+          <w:szCs w:val="24"/>
+        </w:rPr>
+        <w:t>)</w:t>
+      </w:r>
+      <w:r>
+        <w:rPr>
+          <w:rFonts w:ascii="Times New Roman" w:eastAsia="Times New Roman" w:hAnsi="Times New Roman" w:cs="Times New Roman"/>
+          <w:sz w:val="24"/>
+          <w:szCs w:val="24"/>
+        </w:rPr>
+        <w:t xml:space="preserve">. We </w:t>
+      </w:r>
+      <w:r>
+        <w:rPr>
+          <w:rFonts w:ascii="Times New Roman" w:eastAsia="Times New Roman" w:hAnsi="Times New Roman" w:cs="Times New Roman"/>
+          <w:sz w:val="24"/>
+          <w:szCs w:val="24"/>
+        </w:rPr>
+        <w:t xml:space="preserve">uploaded the file to </w:t>
+      </w:r>
+      <w:r>
+        <w:rPr>
+          <w:rFonts w:ascii="Times New Roman" w:eastAsia="Times New Roman" w:hAnsi="Times New Roman" w:cs="Times New Roman"/>
+          <w:sz w:val="24"/>
+          <w:szCs w:val="24"/>
+          <w:highlight w:val="yellow"/>
+        </w:rPr>
+        <w:t>&lt;NAME&gt;</w:t>
+      </w:r>
       <w:r>
         <w:rPr>
           <w:rFonts w:ascii="Times New Roman" w:eastAsia="Times New Roman" w:hAnsi="Times New Roman" w:cs="Times New Roman"/>
@@ -1478,112 +1143,13 @@
         </w:rPr>
         <w:t xml:space="preserve"> </w:t>
       </w:r>
-      <w:proofErr w:type="spellStart"/>
-      <w:r>
-        <w:rPr>
-          <w:rFonts w:ascii="Times New Roman" w:eastAsia="Times New Roman" w:hAnsi="Times New Roman" w:cs="Times New Roman"/>
-          <w:sz w:val="24"/>
-          <w:szCs w:val="24"/>
-        </w:rPr>
-        <w:t>Salminicola</w:t>
-      </w:r>
-      <w:proofErr w:type="spellEnd"/>
-      <w:r>
-        <w:rPr>
-          <w:rFonts w:ascii="Times New Roman" w:eastAsia="Times New Roman" w:hAnsi="Times New Roman" w:cs="Times New Roman"/>
-          <w:sz w:val="24"/>
-          <w:szCs w:val="24"/>
-        </w:rPr>
-        <w:t xml:space="preserve"> from NCBI</w:t>
-      </w:r>
-      <w:r>
-        <w:rPr>
-          <w:rFonts w:ascii="Times New Roman" w:eastAsia="Times New Roman" w:hAnsi="Times New Roman" w:cs="Times New Roman"/>
-          <w:sz w:val="24"/>
-          <w:szCs w:val="24"/>
-        </w:rPr>
-        <w:t xml:space="preserve"> (i.e., </w:t>
-      </w:r>
-      <w:r>
-        <w:rPr>
-          <w:rFonts w:ascii="Times New Roman" w:eastAsia="Times New Roman" w:hAnsi="Times New Roman" w:cs="Times New Roman"/>
-          <w:sz w:val="24"/>
-          <w:szCs w:val="24"/>
-        </w:rPr>
-        <w:t>SRR7754566</w:t>
-      </w:r>
-      <w:r>
-        <w:rPr>
-          <w:rFonts w:ascii="Times New Roman" w:eastAsia="Times New Roman" w:hAnsi="Times New Roman" w:cs="Times New Roman"/>
-          <w:sz w:val="24"/>
-          <w:szCs w:val="24"/>
-        </w:rPr>
-        <w:t>)</w:t>
-      </w:r>
-      <w:r>
-        <w:rPr>
-          <w:rFonts w:ascii="Times New Roman" w:eastAsia="Times New Roman" w:hAnsi="Times New Roman" w:cs="Times New Roman"/>
-          <w:sz w:val="24"/>
-          <w:szCs w:val="24"/>
-        </w:rPr>
-        <w:t xml:space="preserve">. We </w:t>
-      </w:r>
-      <w:r>
-        <w:rPr>
-          <w:rFonts w:ascii="Times New Roman" w:eastAsia="Times New Roman" w:hAnsi="Times New Roman" w:cs="Times New Roman"/>
-          <w:sz w:val="24"/>
-          <w:szCs w:val="24"/>
-        </w:rPr>
-        <w:t>uploaded the file to</w:t>
-      </w:r>
-      <w:r>
-        <w:rPr>
-          <w:rFonts w:ascii="Times New Roman" w:eastAsia="Times New Roman" w:hAnsi="Times New Roman" w:cs="Times New Roman"/>
-          <w:sz w:val="24"/>
-          <w:szCs w:val="24"/>
-        </w:rPr>
-        <w:t xml:space="preserve"> </w:t>
-      </w:r>
-      <w:r>
-        <w:rPr>
-          <w:rFonts w:ascii="Times New Roman" w:eastAsia="Times New Roman" w:hAnsi="Times New Roman" w:cs="Times New Roman"/>
-          <w:sz w:val="24"/>
-          <w:szCs w:val="24"/>
-          <w:highlight w:val="yellow"/>
-        </w:rPr>
-        <w:t>&lt;NAME&gt;</w:t>
-      </w:r>
-      <w:r>
-        <w:rPr>
-          <w:rFonts w:ascii="Times New Roman" w:eastAsia="Times New Roman" w:hAnsi="Times New Roman" w:cs="Times New Roman"/>
-          <w:sz w:val="24"/>
-          <w:szCs w:val="24"/>
-        </w:rPr>
-        <w:t xml:space="preserve"> </w:t>
-      </w:r>
-      <w:r>
-        <w:rPr>
-          <w:rFonts w:ascii="Times New Roman" w:eastAsia="Times New Roman" w:hAnsi="Times New Roman" w:cs="Times New Roman"/>
-          <w:sz w:val="24"/>
-          <w:szCs w:val="24"/>
-        </w:rPr>
-        <w:t>and</w:t>
-      </w:r>
-      <w:r>
-        <w:rPr>
-          <w:rFonts w:ascii="Times New Roman" w:eastAsia="Times New Roman" w:hAnsi="Times New Roman" w:cs="Times New Roman"/>
-          <w:sz w:val="24"/>
-          <w:szCs w:val="24"/>
-        </w:rPr>
-        <w:t xml:space="preserve"> </w:t>
-      </w:r>
-      <w:r>
-        <w:rPr>
-          <w:rFonts w:ascii="Times New Roman" w:eastAsia="Times New Roman" w:hAnsi="Times New Roman" w:cs="Times New Roman"/>
-          <w:sz w:val="24"/>
-          <w:szCs w:val="24"/>
-        </w:rPr>
-        <w:t>analyzed</w:t>
+      <w:r>
+        <w:rPr>
+          <w:rFonts w:ascii="Times New Roman" w:eastAsia="Times New Roman" w:hAnsi="Times New Roman" w:cs="Times New Roman"/>
+          <w:sz w:val="24"/>
+          <w:szCs w:val="24"/>
+        </w:rPr>
+        <w:t>and analyzed</w:t>
       </w:r>
       <w:r>
         <w:rPr>
@@ -1599,15 +1165,7 @@
           <w:sz w:val="24"/>
           <w:szCs w:val="24"/>
         </w:rPr>
-        <w:t xml:space="preserve">The uploaded file </w:t>
-      </w:r>
-      <w:r>
-        <w:rPr>
-          <w:rFonts w:ascii="Times New Roman" w:eastAsia="Times New Roman" w:hAnsi="Times New Roman" w:cs="Times New Roman"/>
-          <w:sz w:val="24"/>
-          <w:szCs w:val="24"/>
-        </w:rPr>
-        <w:t xml:space="preserve">contained </w:t>
+        <w:t xml:space="preserve">The uploaded file contained </w:t>
       </w:r>
       <w:r>
         <w:rPr>
@@ -1663,25 +1221,7 @@
           <w:sz w:val="24"/>
           <w:szCs w:val="24"/>
         </w:rPr>
-        <w:t>Of all the reads, 3,314 had a certain amount of similarity (k-</w:t>
-      </w:r>
-      <w:proofErr w:type="spellStart"/>
-      <w:r>
-        <w:rPr>
-          <w:rFonts w:ascii="Times New Roman" w:eastAsia="Times New Roman" w:hAnsi="Times New Roman" w:cs="Times New Roman"/>
-          <w:sz w:val="24"/>
-          <w:szCs w:val="24"/>
-        </w:rPr>
-        <w:t>mer</w:t>
-      </w:r>
-      <w:proofErr w:type="spellEnd"/>
-      <w:r>
-        <w:rPr>
-          <w:rFonts w:ascii="Times New Roman" w:eastAsia="Times New Roman" w:hAnsi="Times New Roman" w:cs="Times New Roman"/>
-          <w:sz w:val="24"/>
-          <w:szCs w:val="24"/>
-        </w:rPr>
-        <w:t xml:space="preserve"> percentage in range of (0.24, 1.0)) to the bacteria database. Our results fit the NCBI prediction as a large contamination group is </w:t>
+        <w:t xml:space="preserve">Of all the reads, 3,314 had a certain amount of similarity (k-mer percentage in range of (0.24, 1.0)) to the bacteria database. Our results fit the NCBI prediction as a large contamination group is </w:t>
       </w:r>
       <w:r>
         <w:rPr>
@@ -1716,25 +1256,7 @@
           <w:sz w:val="24"/>
           <w:szCs w:val="24"/>
         </w:rPr>
-        <w:t>In the results interactive page, we choose k-</w:t>
-      </w:r>
-      <w:proofErr w:type="spellStart"/>
-      <w:r>
-        <w:rPr>
-          <w:rFonts w:ascii="Times New Roman" w:eastAsia="Times New Roman" w:hAnsi="Times New Roman" w:cs="Times New Roman"/>
-          <w:sz w:val="24"/>
-          <w:szCs w:val="24"/>
-        </w:rPr>
-        <w:t>mer</w:t>
-      </w:r>
-      <w:proofErr w:type="spellEnd"/>
-      <w:r>
-        <w:rPr>
-          <w:rFonts w:ascii="Times New Roman" w:eastAsia="Times New Roman" w:hAnsi="Times New Roman" w:cs="Times New Roman"/>
-          <w:sz w:val="24"/>
-          <w:szCs w:val="24"/>
-        </w:rPr>
-        <w:t xml:space="preserve"> percentage threshold of </w:t>
+        <w:t xml:space="preserve">In the results interactive page, we choose k-mer percentage threshold of </w:t>
       </w:r>
       <w:r>
         <w:rPr>
@@ -2028,43 +1550,7 @@
           <w:sz w:val="24"/>
           <w:szCs w:val="24"/>
         </w:rPr>
-        <w:t>This is the histogram graph displayed in the interactive GUI. The x-axis represents the reads similarities to the database searched against (in this example, bacteria database). The red line represents the current k-</w:t>
-      </w:r>
-      <w:proofErr w:type="spellStart"/>
-      <w:r>
-        <w:rPr>
-          <w:rFonts w:asciiTheme="majorBidi" w:hAnsiTheme="majorBidi" w:cstheme="majorBidi"/>
-          <w:sz w:val="24"/>
-          <w:szCs w:val="24"/>
-        </w:rPr>
-        <w:t>mer</w:t>
-      </w:r>
-      <w:proofErr w:type="spellEnd"/>
-      <w:r>
-        <w:rPr>
-          <w:rFonts w:asciiTheme="majorBidi" w:hAnsiTheme="majorBidi" w:cstheme="majorBidi"/>
-          <w:sz w:val="24"/>
-          <w:szCs w:val="24"/>
-        </w:rPr>
-        <w:t xml:space="preserve"> percentage threshold. The blue bars represent non-bacteria reads, and the orange bars represent reads that will be filtered. By clicking on the chart, one can move the k-</w:t>
-      </w:r>
-      <w:proofErr w:type="spellStart"/>
-      <w:r>
-        <w:rPr>
-          <w:rFonts w:asciiTheme="majorBidi" w:hAnsiTheme="majorBidi" w:cstheme="majorBidi"/>
-          <w:sz w:val="24"/>
-          <w:szCs w:val="24"/>
-        </w:rPr>
-        <w:t>mer</w:t>
-      </w:r>
-      <w:proofErr w:type="spellEnd"/>
-      <w:r>
-        <w:rPr>
-          <w:rFonts w:asciiTheme="majorBidi" w:hAnsiTheme="majorBidi" w:cstheme="majorBidi"/>
-          <w:sz w:val="24"/>
-          <w:szCs w:val="24"/>
-        </w:rPr>
-        <w:t xml:space="preserve"> threshold. Note, that all the reads that are right to the threshold might be filtered (as if are in the species list of contamination which is chosen in the pie-chart).</w:t>
+        <w:t>This is the histogram graph displayed in the interactive GUI. The x-axis represents the reads similarities to the database searched against (in this example, bacteria database). The red line represents the current k-mer percentage threshold. The blue bars represent non-bacteria reads, and the orange bars represent reads that will be filtered. By clicking on the chart, one can move the k-mer threshold. Note, that all the reads that are right to the threshold might be filtered (as if are in the species list of contamination which is chosen in the pie-chart).</w:t>
       </w:r>
     </w:p>
     <w:p>
@@ -3913,6 +3399,7 @@
   <w:style w:type="character" w:default="1" w:styleId="DefaultParagraphFont">
     <w:name w:val="Default Paragraph Font"/>
     <w:uiPriority w:val="1"/>
+    <w:semiHidden/>
     <w:unhideWhenUsed/>
   </w:style>
   <w:style w:type="table" w:default="1" w:styleId="TableNormal">

</xml_diff>